<commit_message>
Added TDD as PDF
</commit_message>
<xml_diff>
--- a/TDD.docx
+++ b/TDD.docx
@@ -81,13 +81,8 @@
         <w:ind w:left="1080"/>
       </w:pPr>
       <w:r>
-        <w:t xml:space="preserve">The game will have the following </w:t>
-      </w:r>
-      <w:proofErr w:type="gramStart"/>
-      <w:r>
-        <w:t>features :</w:t>
-      </w:r>
-      <w:proofErr w:type="gramEnd"/>
+        <w:t>The game will have the following features :</w:t>
+      </w:r>
     </w:p>
     <w:p>
       <w:pPr>
@@ -189,14 +184,14 @@
     </w:p>
     <w:p>
       <w:pPr>
-        <w:ind w:left="720" w:firstLine="720"/>
-        <w:rPr>
-          <w:b/>
-          <w:bCs/>
-          <w:sz w:val="28"/>
-          <w:szCs w:val="28"/>
-          <w:u w:val="single"/>
-        </w:rPr>
+        <w:pStyle w:val="ListParagraph"/>
+        <w:ind w:left="1080"/>
+      </w:pPr>
+    </w:p>
+    <w:p>
+      <w:pPr>
+        <w:pStyle w:val="ListParagraph"/>
+        <w:ind w:left="1080"/>
       </w:pPr>
       <w:r>
         <w:t xml:space="preserve">The game will be developed with Unity C#. Targeted platforms are </w:t>
@@ -241,19 +236,52 @@
         </w:rPr>
         <w:br w:type="column"/>
       </w:r>
-      <w:r>
+    </w:p>
+    <w:p>
+      <w:pPr>
+        <w:pStyle w:val="ListParagraph"/>
+        <w:numPr>
+          <w:ilvl w:val="0"/>
+          <w:numId w:val="2"/>
+        </w:numPr>
         <w:rPr>
           <w:b/>
           <w:bCs/>
-          <w:noProof/>
+          <w:sz w:val="28"/>
+          <w:szCs w:val="28"/>
           <w:u w:val="single"/>
         </w:rPr>
-        <w:lastRenderedPageBreak/>
+      </w:pPr>
+      <w:r>
+        <w:rPr>
+          <w:b/>
+          <w:bCs/>
+          <w:sz w:val="28"/>
+          <w:szCs w:val="28"/>
+          <w:highlight w:val="lightGray"/>
+        </w:rPr>
+        <w:t>Diagrams</w:t>
+      </w:r>
+    </w:p>
+    <w:p>
+      <w:pPr>
+        <w:rPr>
+          <w:b/>
+          <w:bCs/>
+          <w:sz w:val="28"/>
+          <w:szCs w:val="28"/>
+          <w:u w:val="single"/>
+        </w:rPr>
+      </w:pPr>
+      <w:r>
+        <w:rPr>
+          <w:noProof/>
+        </w:rPr>
         <w:drawing>
-          <wp:anchor distT="0" distB="0" distL="114300" distR="114300" simplePos="0" relativeHeight="251658240" behindDoc="0" locked="0" layoutInCell="1" allowOverlap="1" wp14:anchorId="33B544E3" wp14:editId="31C4307C">
+          <wp:anchor distT="0" distB="0" distL="114300" distR="114300" simplePos="0" relativeHeight="251658240" behindDoc="0" locked="0" layoutInCell="1" allowOverlap="1" wp14:anchorId="33B544E3" wp14:editId="4FC3D8E9">
             <wp:simplePos x="0" y="0"/>
             <wp:positionH relativeFrom="margin">
-              <wp:align>right</wp:align>
+              <wp:align>left</wp:align>
             </wp:positionH>
             <wp:positionV relativeFrom="paragraph">
               <wp:posOffset>490855</wp:posOffset>
@@ -306,7 +334,9 @@
           </wp:anchor>
         </w:drawing>
       </w:r>
-      <w:r>
+    </w:p>
+    <w:p>
+      <w:pPr>
         <w:rPr>
           <w:b/>
           <w:bCs/>
@@ -314,14 +344,129 @@
           <w:szCs w:val="28"/>
           <w:u w:val="single"/>
         </w:rPr>
-        <w:t>Diagrams</w:t>
-      </w:r>
-      <w:bookmarkStart w:id="0" w:name="_GoBack"/>
-      <w:bookmarkEnd w:id="0"/>
-    </w:p>
-    <w:p>
-      <w:pPr>
-        <w:ind w:left="1080"/>
+      </w:pPr>
+    </w:p>
+    <w:p>
+      <w:pPr>
+        <w:rPr>
+          <w:b/>
+          <w:bCs/>
+          <w:sz w:val="28"/>
+          <w:szCs w:val="28"/>
+          <w:u w:val="single"/>
+        </w:rPr>
+      </w:pPr>
+    </w:p>
+    <w:p>
+      <w:pPr>
+        <w:rPr>
+          <w:b/>
+          <w:bCs/>
+          <w:sz w:val="28"/>
+          <w:szCs w:val="28"/>
+          <w:u w:val="single"/>
+        </w:rPr>
+      </w:pPr>
+    </w:p>
+    <w:p>
+      <w:pPr>
+        <w:rPr>
+          <w:b/>
+          <w:bCs/>
+          <w:sz w:val="28"/>
+          <w:szCs w:val="28"/>
+          <w:u w:val="single"/>
+        </w:rPr>
+      </w:pPr>
+      <w:r>
+        <w:rPr>
+          <w:noProof/>
+        </w:rPr>
+        <w:lastRenderedPageBreak/>
+        <w:drawing>
+          <wp:anchor distT="0" distB="0" distL="114300" distR="114300" simplePos="0" relativeHeight="251659264" behindDoc="0" locked="0" layoutInCell="1" allowOverlap="1" wp14:anchorId="4CBA4E23" wp14:editId="36EDC868">
+            <wp:simplePos x="0" y="0"/>
+            <wp:positionH relativeFrom="margin">
+              <wp:align>center</wp:align>
+            </wp:positionH>
+            <wp:positionV relativeFrom="paragraph">
+              <wp:posOffset>26035</wp:posOffset>
+            </wp:positionV>
+            <wp:extent cx="4603750" cy="8229600"/>
+            <wp:effectExtent l="0" t="0" r="6350" b="0"/>
+            <wp:wrapSquare wrapText="bothSides"/>
+            <wp:docPr id="3" name="Picture 3"/>
+            <wp:cNvGraphicFramePr>
+              <a:graphicFrameLocks xmlns:a="http://schemas.openxmlformats.org/drawingml/2006/main" noChangeAspect="1"/>
+            </wp:cNvGraphicFramePr>
+            <a:graphic xmlns:a="http://schemas.openxmlformats.org/drawingml/2006/main">
+              <a:graphicData uri="http://schemas.openxmlformats.org/drawingml/2006/picture">
+                <pic:pic xmlns:pic="http://schemas.openxmlformats.org/drawingml/2006/picture">
+                  <pic:nvPicPr>
+                    <pic:cNvPr id="0" name="Picture 2"/>
+                    <pic:cNvPicPr>
+                      <a:picLocks noChangeAspect="1" noChangeArrowheads="1"/>
+                    </pic:cNvPicPr>
+                  </pic:nvPicPr>
+                  <pic:blipFill>
+                    <a:blip r:embed="rId7">
+                      <a:extLst>
+                        <a:ext uri="{28A0092B-C50C-407E-A947-70E740481C1C}">
+                          <a14:useLocalDpi xmlns:a14="http://schemas.microsoft.com/office/drawing/2010/main" val="0"/>
+                        </a:ext>
+                      </a:extLst>
+                    </a:blip>
+                    <a:srcRect/>
+                    <a:stretch>
+                      <a:fillRect/>
+                    </a:stretch>
+                  </pic:blipFill>
+                  <pic:spPr bwMode="auto">
+                    <a:xfrm>
+                      <a:off x="0" y="0"/>
+                      <a:ext cx="4603750" cy="8229600"/>
+                    </a:xfrm>
+                    <a:prstGeom prst="rect">
+                      <a:avLst/>
+                    </a:prstGeom>
+                    <a:noFill/>
+                    <a:ln>
+                      <a:noFill/>
+                    </a:ln>
+                  </pic:spPr>
+                </pic:pic>
+              </a:graphicData>
+            </a:graphic>
+            <wp14:sizeRelH relativeFrom="margin">
+              <wp14:pctWidth>0</wp14:pctWidth>
+            </wp14:sizeRelH>
+            <wp14:sizeRelV relativeFrom="margin">
+              <wp14:pctHeight>0</wp14:pctHeight>
+            </wp14:sizeRelV>
+          </wp:anchor>
+        </w:drawing>
+      </w:r>
+    </w:p>
+    <w:p>
+      <w:pPr>
+        <w:rPr>
+          <w:b/>
+          <w:bCs/>
+          <w:sz w:val="28"/>
+          <w:szCs w:val="28"/>
+          <w:u w:val="single"/>
+        </w:rPr>
+      </w:pPr>
+    </w:p>
+    <w:p>
+      <w:pPr>
+        <w:rPr>
+          <w:b/>
+          <w:bCs/>
+          <w:sz w:val="28"/>
+          <w:szCs w:val="28"/>
+          <w:u w:val="single"/>
+        </w:rPr>
       </w:pPr>
     </w:p>
     <w:p>
@@ -345,20 +490,10 @@
           <w:bCs/>
           <w:sz w:val="28"/>
           <w:szCs w:val="28"/>
-          <w:u w:val="single"/>
-        </w:rPr>
-        <w:br w:type="column"/>
-      </w:r>
-      <w:r>
-        <w:rPr>
-          <w:b/>
-          <w:bCs/>
-          <w:sz w:val="28"/>
-          <w:szCs w:val="28"/>
-          <w:u w:val="single"/>
+          <w:highlight w:val="lightGray"/>
         </w:rPr>
         <w:lastRenderedPageBreak/>
-        <w:t>Database Design</w:t>
+        <w:t>Database design</w:t>
       </w:r>
     </w:p>
     <w:tbl>
@@ -388,7 +523,6 @@
                 <w:szCs w:val="28"/>
               </w:rPr>
             </w:pPr>
-            <w:proofErr w:type="gramStart"/>
             <w:r>
               <w:rPr>
                 <w:b/>
@@ -396,17 +530,7 @@
                 <w:sz w:val="28"/>
                 <w:szCs w:val="28"/>
               </w:rPr>
-              <w:t>Table :</w:t>
-            </w:r>
-            <w:proofErr w:type="gramEnd"/>
-            <w:r>
-              <w:rPr>
-                <w:b/>
-                <w:bCs/>
-                <w:sz w:val="28"/>
-                <w:szCs w:val="28"/>
-              </w:rPr>
-              <w:t xml:space="preserve"> Player</w:t>
+              <w:t>Table : Player</w:t>
             </w:r>
           </w:p>
         </w:tc>
@@ -598,7 +722,6 @@
                 <w:szCs w:val="28"/>
               </w:rPr>
             </w:pPr>
-            <w:proofErr w:type="gramStart"/>
             <w:r>
               <w:rPr>
                 <w:b/>
@@ -606,17 +729,7 @@
                 <w:sz w:val="28"/>
                 <w:szCs w:val="28"/>
               </w:rPr>
-              <w:t>Table :</w:t>
-            </w:r>
-            <w:proofErr w:type="gramEnd"/>
-            <w:r>
-              <w:rPr>
-                <w:b/>
-                <w:bCs/>
-                <w:sz w:val="28"/>
-                <w:szCs w:val="28"/>
-              </w:rPr>
-              <w:t xml:space="preserve"> </w:t>
+              <w:t xml:space="preserve">Table : </w:t>
             </w:r>
             <w:r>
               <w:rPr>
@@ -729,7 +842,6 @@
                 <w:szCs w:val="28"/>
               </w:rPr>
             </w:pPr>
-            <w:proofErr w:type="gramStart"/>
             <w:r>
               <w:rPr>
                 <w:b/>
@@ -737,17 +849,7 @@
                 <w:sz w:val="28"/>
                 <w:szCs w:val="28"/>
               </w:rPr>
-              <w:t>Table :</w:t>
-            </w:r>
-            <w:proofErr w:type="gramEnd"/>
-            <w:r>
-              <w:rPr>
-                <w:b/>
-                <w:bCs/>
-                <w:sz w:val="28"/>
-                <w:szCs w:val="28"/>
-              </w:rPr>
-              <w:t xml:space="preserve"> </w:t>
+              <w:t xml:space="preserve">Table : </w:t>
             </w:r>
             <w:r>
               <w:rPr>
@@ -888,7 +990,6 @@
                 <w:szCs w:val="28"/>
               </w:rPr>
             </w:pPr>
-            <w:proofErr w:type="gramStart"/>
             <w:r>
               <w:rPr>
                 <w:b/>
@@ -896,17 +997,7 @@
                 <w:sz w:val="28"/>
                 <w:szCs w:val="28"/>
               </w:rPr>
-              <w:t>Table :</w:t>
-            </w:r>
-            <w:proofErr w:type="gramEnd"/>
-            <w:r>
-              <w:rPr>
-                <w:b/>
-                <w:bCs/>
-                <w:sz w:val="28"/>
-                <w:szCs w:val="28"/>
-              </w:rPr>
-              <w:t xml:space="preserve"> </w:t>
+              <w:t xml:space="preserve">Table : </w:t>
             </w:r>
             <w:r>
               <w:rPr>
@@ -1085,7 +1176,6 @@
                 <w:szCs w:val="28"/>
               </w:rPr>
             </w:pPr>
-            <w:proofErr w:type="gramStart"/>
             <w:r>
               <w:rPr>
                 <w:b/>
@@ -1093,17 +1183,7 @@
                 <w:sz w:val="28"/>
                 <w:szCs w:val="28"/>
               </w:rPr>
-              <w:t>Table :</w:t>
-            </w:r>
-            <w:proofErr w:type="gramEnd"/>
-            <w:r>
-              <w:rPr>
-                <w:b/>
-                <w:bCs/>
-                <w:sz w:val="28"/>
-                <w:szCs w:val="28"/>
-              </w:rPr>
-              <w:t xml:space="preserve"> </w:t>
+              <w:t xml:space="preserve">Table : </w:t>
             </w:r>
             <w:r>
               <w:rPr>
@@ -1238,7 +1318,6 @@
                 <w:szCs w:val="28"/>
               </w:rPr>
             </w:pPr>
-            <w:proofErr w:type="gramStart"/>
             <w:r>
               <w:rPr>
                 <w:b/>
@@ -1246,17 +1325,7 @@
                 <w:sz w:val="28"/>
                 <w:szCs w:val="28"/>
               </w:rPr>
-              <w:t>Table :</w:t>
-            </w:r>
-            <w:proofErr w:type="gramEnd"/>
-            <w:r>
-              <w:rPr>
-                <w:b/>
-                <w:bCs/>
-                <w:sz w:val="28"/>
-                <w:szCs w:val="28"/>
-              </w:rPr>
-              <w:t xml:space="preserve"> </w:t>
+              <w:t xml:space="preserve">Table : </w:t>
             </w:r>
             <w:r>
               <w:rPr>
@@ -1432,7 +1501,6 @@
                 <w:szCs w:val="28"/>
               </w:rPr>
             </w:pPr>
-            <w:proofErr w:type="gramStart"/>
             <w:r>
               <w:rPr>
                 <w:b/>
@@ -1440,17 +1508,7 @@
                 <w:sz w:val="28"/>
                 <w:szCs w:val="28"/>
               </w:rPr>
-              <w:t>Table :</w:t>
-            </w:r>
-            <w:proofErr w:type="gramEnd"/>
-            <w:r>
-              <w:rPr>
-                <w:b/>
-                <w:bCs/>
-                <w:sz w:val="28"/>
-                <w:szCs w:val="28"/>
-              </w:rPr>
-              <w:t xml:space="preserve"> </w:t>
+              <w:t xml:space="preserve">Table : </w:t>
             </w:r>
             <w:r>
               <w:rPr>
@@ -1956,7 +2014,19 @@
           <w:u w:val="single"/>
         </w:rPr>
         <w:lastRenderedPageBreak/>
-        <w:t>Convention</w:t>
+        <w:t>C</w:t>
+      </w:r>
+      <w:bookmarkStart w:id="0" w:name="_GoBack"/>
+      <w:bookmarkEnd w:id="0"/>
+      <w:r>
+        <w:rPr>
+          <w:b/>
+          <w:bCs/>
+          <w:sz w:val="28"/>
+          <w:szCs w:val="28"/>
+          <w:u w:val="single"/>
+        </w:rPr>
+        <w:t>onvention</w:t>
       </w:r>
       <w:r>
         <w:rPr>
@@ -2199,7 +2269,7 @@
   <w:abstractNum w:abstractNumId="2" w15:restartNumberingAfterBreak="0">
     <w:nsid w:val="411B5B02"/>
     <w:multiLevelType w:val="hybridMultilevel"/>
-    <w:tmpl w:val="FCFABE6E"/>
+    <w:tmpl w:val="D62E4E94"/>
     <w:lvl w:ilvl="0" w:tplc="160E571A">
       <w:start w:val="1"/>
       <w:numFmt w:val="decimal"/>
@@ -3148,7 +3218,7 @@
 </file>
 
 <file path=customXml/itemProps1.xml><?xml version="1.0" encoding="utf-8"?>
-<ds:datastoreItem xmlns:ds="http://schemas.openxmlformats.org/officeDocument/2006/customXml" ds:itemID="{9F216F74-F71E-4709-AC6F-A014135A002B}">
+<ds:datastoreItem xmlns:ds="http://schemas.openxmlformats.org/officeDocument/2006/customXml" ds:itemID="{2E028903-B698-4FFA-813F-37A3C1D931B1}">
   <ds:schemaRefs>
     <ds:schemaRef ds:uri="http://schemas.openxmlformats.org/officeDocument/2006/bibliography"/>
   </ds:schemaRefs>

</xml_diff>

<commit_message>
Technical Design Document update
</commit_message>
<xml_diff>
--- a/TDD.docx
+++ b/TDD.docx
@@ -258,7 +258,7 @@
           <w:bCs/>
           <w:sz w:val="28"/>
           <w:szCs w:val="28"/>
-          <w:highlight w:val="lightGray"/>
+          <w:u w:val="single"/>
         </w:rPr>
         <w:t>Diagrams</w:t>
       </w:r>
@@ -384,15 +384,15 @@
         </w:rPr>
         <w:lastRenderedPageBreak/>
         <w:drawing>
-          <wp:anchor distT="0" distB="0" distL="114300" distR="114300" simplePos="0" relativeHeight="251659264" behindDoc="0" locked="0" layoutInCell="1" allowOverlap="1" wp14:anchorId="4CBA4E23" wp14:editId="36EDC868">
+          <wp:anchor distT="0" distB="0" distL="114300" distR="114300" simplePos="0" relativeHeight="251659264" behindDoc="0" locked="0" layoutInCell="1" allowOverlap="1" wp14:anchorId="4CBA4E23" wp14:editId="1854BFD1">
             <wp:simplePos x="0" y="0"/>
             <wp:positionH relativeFrom="margin">
-              <wp:align>center</wp:align>
+              <wp:posOffset>680085</wp:posOffset>
             </wp:positionH>
             <wp:positionV relativeFrom="paragraph">
-              <wp:posOffset>26035</wp:posOffset>
+              <wp:posOffset>234315</wp:posOffset>
             </wp:positionV>
-            <wp:extent cx="4603750" cy="8229600"/>
+            <wp:extent cx="4603750" cy="7818120"/>
             <wp:effectExtent l="0" t="0" r="6350" b="0"/>
             <wp:wrapSquare wrapText="bothSides"/>
             <wp:docPr id="3" name="Picture 3"/>
@@ -416,7 +416,6 @@
                         </a:ext>
                       </a:extLst>
                     </a:blip>
-                    <a:srcRect/>
                     <a:stretch>
                       <a:fillRect/>
                     </a:stretch>
@@ -424,7 +423,7 @@
                   <pic:spPr bwMode="auto">
                     <a:xfrm>
                       <a:off x="0" y="0"/>
-                      <a:ext cx="4603750" cy="8229600"/>
+                      <a:ext cx="4603750" cy="7818120"/>
                     </a:xfrm>
                     <a:prstGeom prst="rect">
                       <a:avLst/>
@@ -490,7 +489,7 @@
           <w:bCs/>
           <w:sz w:val="28"/>
           <w:szCs w:val="28"/>
-          <w:highlight w:val="lightGray"/>
+          <w:u w:val="single"/>
         </w:rPr>
         <w:lastRenderedPageBreak/>
         <w:t>Database design</w:t>
@@ -1672,6 +1671,63 @@
     </w:p>
     <w:p>
       <w:pPr>
+        <w:ind w:left="360" w:firstLine="720"/>
+      </w:pPr>
+      <w:r>
+        <w:t>In t</w:t>
+      </w:r>
+      <w:r>
+        <w:t xml:space="preserve">his </w:t>
+      </w:r>
+      <w:r>
+        <w:t>game you will play a character in the middle of an arena. The player starts with a basic weapon and waves of enemies arrive.</w:t>
+      </w:r>
+      <w:r>
+        <w:t xml:space="preserve"> When </w:t>
+      </w:r>
+      <w:r>
+        <w:t>the</w:t>
+      </w:r>
+      <w:r>
+        <w:t xml:space="preserve"> player </w:t>
+      </w:r>
+      <w:r>
+        <w:t>succeeds</w:t>
+      </w:r>
+      <w:r>
+        <w:t xml:space="preserve"> a wave, a new weapon appears on the screen </w:t>
+      </w:r>
+      <w:r>
+        <w:t xml:space="preserve">and new items </w:t>
+      </w:r>
+      <w:r>
+        <w:t>as life points and ammunition</w:t>
+      </w:r>
+      <w:r>
+        <w:t>s</w:t>
+      </w:r>
+      <w:r>
+        <w:t>.</w:t>
+      </w:r>
+    </w:p>
+    <w:p>
+      <w:pPr>
+        <w:ind w:left="360" w:firstLine="720"/>
+      </w:pPr>
+      <w:r>
+        <w:t xml:space="preserve">It is an endless game with infinite number of rounds. </w:t>
+      </w:r>
+      <w:r>
+        <w:t>Player has a number of achievements he can unlock during games and also ‘meta-achievements’</w:t>
+      </w:r>
+      <w:r>
+        <w:t>.</w:t>
+      </w:r>
+      <w:bookmarkStart w:id="0" w:name="_GoBack"/>
+      <w:bookmarkEnd w:id="0"/>
+    </w:p>
+    <w:p>
+      <w:pPr>
         <w:pStyle w:val="ListParagraph"/>
         <w:numPr>
           <w:ilvl w:val="1"/>
@@ -1935,6 +1991,7 @@
         <w:ind w:left="1440" w:firstLine="720"/>
       </w:pPr>
       <w:r>
+        <w:lastRenderedPageBreak/>
         <w:t>Unlocked achievements on to of the list.</w:t>
       </w:r>
     </w:p>
@@ -2013,20 +2070,7 @@
           <w:szCs w:val="28"/>
           <w:u w:val="single"/>
         </w:rPr>
-        <w:lastRenderedPageBreak/>
-        <w:t>C</w:t>
-      </w:r>
-      <w:bookmarkStart w:id="0" w:name="_GoBack"/>
-      <w:bookmarkEnd w:id="0"/>
-      <w:r>
-        <w:rPr>
-          <w:b/>
-          <w:bCs/>
-          <w:sz w:val="28"/>
-          <w:szCs w:val="28"/>
-          <w:u w:val="single"/>
-        </w:rPr>
-        <w:t>onvention</w:t>
+        <w:t>Convention</w:t>
       </w:r>
       <w:r>
         <w:rPr>
@@ -3218,7 +3262,7 @@
 </file>
 
 <file path=customXml/itemProps1.xml><?xml version="1.0" encoding="utf-8"?>
-<ds:datastoreItem xmlns:ds="http://schemas.openxmlformats.org/officeDocument/2006/customXml" ds:itemID="{2E028903-B698-4FFA-813F-37A3C1D931B1}">
+<ds:datastoreItem xmlns:ds="http://schemas.openxmlformats.org/officeDocument/2006/customXml" ds:itemID="{F0E1FC44-F952-433E-B886-1C855B8AFACB}">
   <ds:schemaRefs>
     <ds:schemaRef ds:uri="http://schemas.openxmlformats.org/officeDocument/2006/bibliography"/>
   </ds:schemaRefs>

</xml_diff>